<commit_message>
Update: Change my name and email
</commit_message>
<xml_diff>
--- a/System design for ICCPRA Web Application.docx
+++ b/System design for ICCPRA Web Application.docx
@@ -71,6 +71,13 @@
           <w:color w:val="000000"/>
         </w:rPr>
         <w:t>Authors: Kenny Miao</w:t>
+      </w:r>
+      <w:r>
+        <w:rPr>
+          <w:rFonts w:ascii="Arial" w:hAnsi="Arial" w:cs="Arial"/>
+          <w:color w:val="000000"/>
+        </w:rPr>
+        <w:t>.</w:t>
       </w:r>
     </w:p>
     <w:p>
@@ -105,8 +112,6 @@
           <w:rPr>
             <w:rStyle w:val="Hyperlink"/>
             <w:rFonts w:ascii="Arial" w:hAnsi="Arial" w:cs="Arial"/>
-            <w:b/>
-            <w:bCs/>
             <w:color w:val="000000"/>
             <w:sz w:val="22"/>
             <w:szCs w:val="22"/>
@@ -117,8 +122,6 @@
           <w:rPr>
             <w:rStyle w:val="apple-tab-span"/>
             <w:rFonts w:ascii="Arial" w:hAnsi="Arial" w:cs="Arial"/>
-            <w:b/>
-            <w:bCs/>
             <w:color w:val="000000"/>
             <w:sz w:val="22"/>
             <w:szCs w:val="22"/>
@@ -129,8 +132,6 @@
           <w:rPr>
             <w:rStyle w:val="Hyperlink"/>
             <w:rFonts w:ascii="Arial" w:hAnsi="Arial" w:cs="Arial"/>
-            <w:b/>
-            <w:bCs/>
             <w:color w:val="000000"/>
             <w:sz w:val="22"/>
             <w:szCs w:val="22"/>
@@ -227,8 +228,6 @@
           <w:rPr>
             <w:rStyle w:val="Hyperlink"/>
             <w:rFonts w:ascii="Arial" w:hAnsi="Arial" w:cs="Arial"/>
-            <w:b/>
-            <w:bCs/>
             <w:color w:val="000000"/>
             <w:sz w:val="22"/>
             <w:szCs w:val="22"/>
@@ -239,8 +238,6 @@
           <w:rPr>
             <w:rStyle w:val="apple-tab-span"/>
             <w:rFonts w:ascii="Arial" w:hAnsi="Arial" w:cs="Arial"/>
-            <w:b/>
-            <w:bCs/>
             <w:color w:val="000000"/>
             <w:sz w:val="22"/>
             <w:szCs w:val="22"/>
@@ -251,8 +248,6 @@
           <w:rPr>
             <w:rStyle w:val="Hyperlink"/>
             <w:rFonts w:ascii="Arial" w:hAnsi="Arial" w:cs="Arial"/>
-            <w:b/>
-            <w:bCs/>
             <w:color w:val="000000"/>
             <w:sz w:val="22"/>
             <w:szCs w:val="22"/>
@@ -271,8 +266,6 @@
           <w:rPr>
             <w:rStyle w:val="Hyperlink"/>
             <w:rFonts w:ascii="Arial" w:hAnsi="Arial" w:cs="Arial"/>
-            <w:b/>
-            <w:bCs/>
             <w:color w:val="000000"/>
             <w:sz w:val="22"/>
             <w:szCs w:val="22"/>
@@ -283,8 +276,6 @@
           <w:rPr>
             <w:rStyle w:val="apple-tab-span"/>
             <w:rFonts w:ascii="Arial" w:hAnsi="Arial" w:cs="Arial"/>
-            <w:b/>
-            <w:bCs/>
             <w:color w:val="000000"/>
             <w:sz w:val="22"/>
             <w:szCs w:val="22"/>
@@ -295,8 +286,6 @@
           <w:rPr>
             <w:rStyle w:val="Hyperlink"/>
             <w:rFonts w:ascii="Arial" w:hAnsi="Arial" w:cs="Arial"/>
-            <w:b/>
-            <w:bCs/>
             <w:color w:val="000000"/>
             <w:sz w:val="22"/>
             <w:szCs w:val="22"/>
@@ -744,8 +733,6 @@
           <w:rPr>
             <w:rStyle w:val="Hyperlink"/>
             <w:rFonts w:ascii="Arial" w:hAnsi="Arial" w:cs="Arial"/>
-            <w:b/>
-            <w:bCs/>
             <w:color w:val="000000"/>
             <w:sz w:val="22"/>
             <w:szCs w:val="22"/>
@@ -756,8 +743,6 @@
           <w:rPr>
             <w:rStyle w:val="apple-tab-span"/>
             <w:rFonts w:ascii="Arial" w:hAnsi="Arial" w:cs="Arial"/>
-            <w:b/>
-            <w:bCs/>
             <w:color w:val="000000"/>
             <w:sz w:val="22"/>
             <w:szCs w:val="22"/>
@@ -768,8 +753,6 @@
           <w:rPr>
             <w:rStyle w:val="Hyperlink"/>
             <w:rFonts w:ascii="Arial" w:hAnsi="Arial" w:cs="Arial"/>
-            <w:b/>
-            <w:bCs/>
             <w:color w:val="000000"/>
             <w:sz w:val="22"/>
             <w:szCs w:val="22"/>
@@ -905,8 +888,6 @@
           <w:rPr>
             <w:rStyle w:val="Hyperlink"/>
             <w:rFonts w:ascii="Arial" w:hAnsi="Arial" w:cs="Arial"/>
-            <w:b/>
-            <w:bCs/>
             <w:color w:val="000000"/>
             <w:sz w:val="22"/>
             <w:szCs w:val="22"/>
@@ -917,8 +898,6 @@
           <w:rPr>
             <w:rStyle w:val="apple-tab-span"/>
             <w:rFonts w:ascii="Arial" w:hAnsi="Arial" w:cs="Arial"/>
-            <w:b/>
-            <w:bCs/>
             <w:color w:val="000000"/>
             <w:sz w:val="22"/>
             <w:szCs w:val="22"/>
@@ -929,8 +908,6 @@
           <w:rPr>
             <w:rStyle w:val="Hyperlink"/>
             <w:rFonts w:ascii="Arial" w:hAnsi="Arial" w:cs="Arial"/>
-            <w:b/>
-            <w:bCs/>
             <w:color w:val="000000"/>
             <w:sz w:val="22"/>
             <w:szCs w:val="22"/>
@@ -949,8 +926,6 @@
           <w:rPr>
             <w:rStyle w:val="Hyperlink"/>
             <w:rFonts w:ascii="Arial" w:hAnsi="Arial" w:cs="Arial"/>
-            <w:b/>
-            <w:bCs/>
             <w:color w:val="000000"/>
             <w:sz w:val="22"/>
             <w:szCs w:val="22"/>
@@ -961,8 +936,6 @@
           <w:rPr>
             <w:rStyle w:val="apple-tab-span"/>
             <w:rFonts w:ascii="Arial" w:hAnsi="Arial" w:cs="Arial"/>
-            <w:b/>
-            <w:bCs/>
             <w:color w:val="000000"/>
             <w:sz w:val="22"/>
             <w:szCs w:val="22"/>
@@ -973,8 +946,6 @@
           <w:rPr>
             <w:rStyle w:val="Hyperlink"/>
             <w:rFonts w:ascii="Arial" w:hAnsi="Arial" w:cs="Arial"/>
-            <w:b/>
-            <w:bCs/>
             <w:color w:val="000000"/>
             <w:sz w:val="22"/>
             <w:szCs w:val="22"/>
@@ -993,8 +964,6 @@
           <w:rPr>
             <w:rStyle w:val="Hyperlink"/>
             <w:rFonts w:ascii="Arial" w:hAnsi="Arial" w:cs="Arial"/>
-            <w:b/>
-            <w:bCs/>
             <w:color w:val="000000"/>
             <w:sz w:val="22"/>
             <w:szCs w:val="22"/>
@@ -1005,8 +974,6 @@
           <w:rPr>
             <w:rStyle w:val="apple-tab-span"/>
             <w:rFonts w:ascii="Arial" w:hAnsi="Arial" w:cs="Arial"/>
-            <w:b/>
-            <w:bCs/>
             <w:color w:val="000000"/>
             <w:sz w:val="22"/>
             <w:szCs w:val="22"/>
@@ -1017,8 +984,6 @@
           <w:rPr>
             <w:rStyle w:val="Hyperlink"/>
             <w:rFonts w:ascii="Arial" w:hAnsi="Arial" w:cs="Arial"/>
-            <w:b/>
-            <w:bCs/>
             <w:color w:val="000000"/>
             <w:sz w:val="22"/>
             <w:szCs w:val="22"/>
@@ -1771,7 +1736,23 @@
           <w:rFonts w:ascii="Arial" w:hAnsi="Arial" w:cs="Arial"/>
           <w:color w:val="000000"/>
         </w:rPr>
-        <w:t>Use ui-pattern (</w:t>
+        <w:t xml:space="preserve">Use </w:t>
+      </w:r>
+      <w:proofErr w:type="spellStart"/>
+      <w:r>
+        <w:rPr>
+          <w:rFonts w:ascii="Arial" w:hAnsi="Arial" w:cs="Arial"/>
+          <w:color w:val="000000"/>
+        </w:rPr>
+        <w:t>ui</w:t>
+      </w:r>
+      <w:proofErr w:type="spellEnd"/>
+      <w:r>
+        <w:rPr>
+          <w:rFonts w:ascii="Arial" w:hAnsi="Arial" w:cs="Arial"/>
+          <w:color w:val="000000"/>
+        </w:rPr>
+        <w:t>-pattern (</w:t>
       </w:r>
       <w:hyperlink r:id="rId29" w:history="1">
         <w:r>
@@ -1801,7 +1782,23 @@
           <w:rFonts w:ascii="Arial" w:hAnsi="Arial" w:cs="Arial"/>
           <w:color w:val="000000"/>
         </w:rPr>
-        <w:t>Use colorhunt awards (</w:t>
+        <w:t xml:space="preserve">Use </w:t>
+      </w:r>
+      <w:proofErr w:type="spellStart"/>
+      <w:r>
+        <w:rPr>
+          <w:rFonts w:ascii="Arial" w:hAnsi="Arial" w:cs="Arial"/>
+          <w:color w:val="000000"/>
+        </w:rPr>
+        <w:t>colorhunt</w:t>
+      </w:r>
+      <w:proofErr w:type="spellEnd"/>
+      <w:r>
+        <w:rPr>
+          <w:rFonts w:ascii="Arial" w:hAnsi="Arial" w:cs="Arial"/>
+          <w:color w:val="000000"/>
+        </w:rPr>
+        <w:t xml:space="preserve"> awards (</w:t>
       </w:r>
       <w:hyperlink r:id="rId30" w:history="1">
         <w:r>
@@ -2119,7 +2116,23 @@
           <w:rFonts w:ascii="Arial" w:hAnsi="Arial" w:cs="Arial"/>
           <w:color w:val="000000"/>
         </w:rPr>
-        <w:t>*As for cpr student MIS system:</w:t>
+        <w:t xml:space="preserve">*As for </w:t>
+      </w:r>
+      <w:proofErr w:type="spellStart"/>
+      <w:r>
+        <w:rPr>
+          <w:rFonts w:ascii="Arial" w:hAnsi="Arial" w:cs="Arial"/>
+          <w:color w:val="000000"/>
+        </w:rPr>
+        <w:t>cpr</w:t>
+      </w:r>
+      <w:proofErr w:type="spellEnd"/>
+      <w:r>
+        <w:rPr>
+          <w:rFonts w:ascii="Arial" w:hAnsi="Arial" w:cs="Arial"/>
+          <w:color w:val="000000"/>
+        </w:rPr>
+        <w:t xml:space="preserve"> student MIS system:</w:t>
       </w:r>
     </w:p>
     <w:p>
@@ -2279,7 +2292,23 @@
           <w:rFonts w:ascii="Arial" w:hAnsi="Arial" w:cs="Arial"/>
           <w:color w:val="000000"/>
         </w:rPr>
-        <w:t>*As for cpr student MIS system:</w:t>
+        <w:t xml:space="preserve">*As for </w:t>
+      </w:r>
+      <w:proofErr w:type="spellStart"/>
+      <w:r>
+        <w:rPr>
+          <w:rFonts w:ascii="Arial" w:hAnsi="Arial" w:cs="Arial"/>
+          <w:color w:val="000000"/>
+        </w:rPr>
+        <w:t>cpr</w:t>
+      </w:r>
+      <w:proofErr w:type="spellEnd"/>
+      <w:r>
+        <w:rPr>
+          <w:rFonts w:ascii="Arial" w:hAnsi="Arial" w:cs="Arial"/>
+          <w:color w:val="000000"/>
+        </w:rPr>
+        <w:t xml:space="preserve"> student MIS system:</w:t>
       </w:r>
     </w:p>
     <w:p>
@@ -2309,7 +2338,21 @@
           <w:rFonts w:ascii="Arial" w:hAnsi="Arial" w:cs="Arial"/>
           <w:color w:val="000000"/>
         </w:rPr>
-        <w:t>Reason: The date is highly structured, MySQL will be very easy and efficient.</w:t>
+        <w:t xml:space="preserve">Reason: The date is highly </w:t>
+      </w:r>
+      <w:r>
+        <w:rPr>
+          <w:rFonts w:ascii="Arial" w:hAnsi="Arial" w:cs="Arial"/>
+          <w:color w:val="000000"/>
+        </w:rPr>
+        <w:t>structured;</w:t>
+      </w:r>
+      <w:r>
+        <w:rPr>
+          <w:rFonts w:ascii="Arial" w:hAnsi="Arial" w:cs="Arial"/>
+          <w:color w:val="000000"/>
+        </w:rPr>
+        <w:t xml:space="preserve"> MySQL will be very easy and efficient.</w:t>
       </w:r>
     </w:p>
     <w:p/>
@@ -2361,12 +2404,21 @@
         <w:pStyle w:val="NormalWeb"/>
         <w:spacing w:before="0" w:beforeAutospacing="0" w:after="0" w:afterAutospacing="0"/>
       </w:pPr>
-      <w:r>
-        <w:rPr>
-          <w:rFonts w:ascii="Arial" w:hAnsi="Arial" w:cs="Arial"/>
-          <w:color w:val="000000"/>
-        </w:rPr>
-        <w:t>So the current plan is to use</w:t>
+      <w:proofErr w:type="gramStart"/>
+      <w:r>
+        <w:rPr>
+          <w:rFonts w:ascii="Arial" w:hAnsi="Arial" w:cs="Arial"/>
+          <w:color w:val="000000"/>
+        </w:rPr>
+        <w:t>So</w:t>
+      </w:r>
+      <w:proofErr w:type="gramEnd"/>
+      <w:r>
+        <w:rPr>
+          <w:rFonts w:ascii="Arial" w:hAnsi="Arial" w:cs="Arial"/>
+          <w:color w:val="000000"/>
+        </w:rPr>
+        <w:t xml:space="preserve"> the current plan is to use</w:t>
       </w:r>
       <w:r>
         <w:rPr>
@@ -2432,7 +2484,23 @@
           <w:rFonts w:ascii="Arial" w:hAnsi="Arial" w:cs="Arial"/>
           <w:color w:val="000000"/>
         </w:rPr>
-        <w:t>Scale (QPS)\performance\accuacy\freshness\consistency\security</w:t>
+        <w:t>Scale (QPS)\performance\</w:t>
+      </w:r>
+      <w:proofErr w:type="spellStart"/>
+      <w:r>
+        <w:rPr>
+          <w:rFonts w:ascii="Arial" w:hAnsi="Arial" w:cs="Arial"/>
+          <w:color w:val="000000"/>
+        </w:rPr>
+        <w:t>accuacy</w:t>
+      </w:r>
+      <w:proofErr w:type="spellEnd"/>
+      <w:r>
+        <w:rPr>
+          <w:rFonts w:ascii="Arial" w:hAnsi="Arial" w:cs="Arial"/>
+          <w:color w:val="000000"/>
+        </w:rPr>
+        <w:t>\freshness\consistency\security</w:t>
       </w:r>
     </w:p>
     <w:p>
@@ -2759,6 +2827,7 @@
         <w:pStyle w:val="NormalWeb"/>
         <w:spacing w:before="0" w:beforeAutospacing="0" w:after="0" w:afterAutospacing="0"/>
       </w:pPr>
+      <w:proofErr w:type="spellStart"/>
       <w:r>
         <w:rPr>
           <w:rFonts w:ascii="Arial" w:hAnsi="Arial" w:cs="Arial"/>
@@ -2766,14 +2835,156 @@
           <w:shd w:val="clear" w:color="auto" w:fill="F1C232"/>
         </w:rPr>
         <w:lastRenderedPageBreak/>
-        <w:t xml:space="preserve">submitStudentsInformation (studentID, studentFirstName, studentLastName, studentEmailAddress, studentPhoneNumber, classID) </w:t>
-      </w:r>
-      <w:r>
-        <w:rPr>
-          <w:rFonts w:ascii="Arial" w:hAnsi="Arial" w:cs="Arial"/>
-          <w:color w:val="000000"/>
-        </w:rPr>
-        <w:t>     → all cpr related students submit their info and register for a new class</w:t>
+        <w:t>submitStudentsInformation</w:t>
+      </w:r>
+      <w:proofErr w:type="spellEnd"/>
+      <w:r>
+        <w:rPr>
+          <w:rFonts w:ascii="Arial" w:hAnsi="Arial" w:cs="Arial"/>
+          <w:color w:val="000000"/>
+          <w:shd w:val="clear" w:color="auto" w:fill="F1C232"/>
+        </w:rPr>
+        <w:t xml:space="preserve"> (</w:t>
+      </w:r>
+      <w:proofErr w:type="spellStart"/>
+      <w:r>
+        <w:rPr>
+          <w:rFonts w:ascii="Arial" w:hAnsi="Arial" w:cs="Arial"/>
+          <w:color w:val="000000"/>
+          <w:shd w:val="clear" w:color="auto" w:fill="F1C232"/>
+        </w:rPr>
+        <w:t>studentID</w:t>
+      </w:r>
+      <w:proofErr w:type="spellEnd"/>
+      <w:r>
+        <w:rPr>
+          <w:rFonts w:ascii="Arial" w:hAnsi="Arial" w:cs="Arial"/>
+          <w:color w:val="000000"/>
+          <w:shd w:val="clear" w:color="auto" w:fill="F1C232"/>
+        </w:rPr>
+        <w:t xml:space="preserve">, </w:t>
+      </w:r>
+      <w:proofErr w:type="spellStart"/>
+      <w:r>
+        <w:rPr>
+          <w:rFonts w:ascii="Arial" w:hAnsi="Arial" w:cs="Arial"/>
+          <w:color w:val="000000"/>
+          <w:shd w:val="clear" w:color="auto" w:fill="F1C232"/>
+        </w:rPr>
+        <w:t>studentFirstName</w:t>
+      </w:r>
+      <w:proofErr w:type="spellEnd"/>
+      <w:r>
+        <w:rPr>
+          <w:rFonts w:ascii="Arial" w:hAnsi="Arial" w:cs="Arial"/>
+          <w:color w:val="000000"/>
+          <w:shd w:val="clear" w:color="auto" w:fill="F1C232"/>
+        </w:rPr>
+        <w:t xml:space="preserve">, </w:t>
+      </w:r>
+      <w:proofErr w:type="spellStart"/>
+      <w:r>
+        <w:rPr>
+          <w:rFonts w:ascii="Arial" w:hAnsi="Arial" w:cs="Arial"/>
+          <w:color w:val="000000"/>
+          <w:shd w:val="clear" w:color="auto" w:fill="F1C232"/>
+        </w:rPr>
+        <w:t>studentLastName</w:t>
+      </w:r>
+      <w:proofErr w:type="spellEnd"/>
+      <w:r>
+        <w:rPr>
+          <w:rFonts w:ascii="Arial" w:hAnsi="Arial" w:cs="Arial"/>
+          <w:color w:val="000000"/>
+          <w:shd w:val="clear" w:color="auto" w:fill="F1C232"/>
+        </w:rPr>
+        <w:t xml:space="preserve">, </w:t>
+      </w:r>
+      <w:proofErr w:type="spellStart"/>
+      <w:r>
+        <w:rPr>
+          <w:rFonts w:ascii="Arial" w:hAnsi="Arial" w:cs="Arial"/>
+          <w:color w:val="000000"/>
+          <w:shd w:val="clear" w:color="auto" w:fill="F1C232"/>
+        </w:rPr>
+        <w:t>studentEmailAddress</w:t>
+      </w:r>
+      <w:proofErr w:type="spellEnd"/>
+      <w:r>
+        <w:rPr>
+          <w:rFonts w:ascii="Arial" w:hAnsi="Arial" w:cs="Arial"/>
+          <w:color w:val="000000"/>
+          <w:shd w:val="clear" w:color="auto" w:fill="F1C232"/>
+        </w:rPr>
+        <w:t xml:space="preserve">, </w:t>
+      </w:r>
+      <w:proofErr w:type="spellStart"/>
+      <w:r>
+        <w:rPr>
+          <w:rFonts w:ascii="Arial" w:hAnsi="Arial" w:cs="Arial"/>
+          <w:color w:val="000000"/>
+          <w:shd w:val="clear" w:color="auto" w:fill="F1C232"/>
+        </w:rPr>
+        <w:t>studentPhoneNumber</w:t>
+      </w:r>
+      <w:proofErr w:type="spellEnd"/>
+      <w:r>
+        <w:rPr>
+          <w:rFonts w:ascii="Arial" w:hAnsi="Arial" w:cs="Arial"/>
+          <w:color w:val="000000"/>
+          <w:shd w:val="clear" w:color="auto" w:fill="F1C232"/>
+        </w:rPr>
+        <w:t xml:space="preserve">, </w:t>
+      </w:r>
+      <w:proofErr w:type="spellStart"/>
+      <w:proofErr w:type="gramStart"/>
+      <w:r>
+        <w:rPr>
+          <w:rFonts w:ascii="Arial" w:hAnsi="Arial" w:cs="Arial"/>
+          <w:color w:val="000000"/>
+          <w:shd w:val="clear" w:color="auto" w:fill="F1C232"/>
+        </w:rPr>
+        <w:t>classID</w:t>
+      </w:r>
+      <w:proofErr w:type="spellEnd"/>
+      <w:r>
+        <w:rPr>
+          <w:rFonts w:ascii="Arial" w:hAnsi="Arial" w:cs="Arial"/>
+          <w:color w:val="000000"/>
+          <w:shd w:val="clear" w:color="auto" w:fill="F1C232"/>
+        </w:rPr>
+        <w:t xml:space="preserve">) </w:t>
+      </w:r>
+      <w:r>
+        <w:rPr>
+          <w:rFonts w:ascii="Arial" w:hAnsi="Arial" w:cs="Arial"/>
+          <w:color w:val="000000"/>
+        </w:rPr>
+        <w:t>  </w:t>
+      </w:r>
+      <w:proofErr w:type="gramEnd"/>
+      <w:r>
+        <w:rPr>
+          <w:rFonts w:ascii="Arial" w:hAnsi="Arial" w:cs="Arial"/>
+          <w:color w:val="000000"/>
+        </w:rPr>
+        <w:t xml:space="preserve">   → all </w:t>
+      </w:r>
+      <w:proofErr w:type="spellStart"/>
+      <w:r>
+        <w:rPr>
+          <w:rFonts w:ascii="Arial" w:hAnsi="Arial" w:cs="Arial"/>
+          <w:color w:val="000000"/>
+        </w:rPr>
+        <w:t>cpr</w:t>
+      </w:r>
+      <w:proofErr w:type="spellEnd"/>
+      <w:r>
+        <w:rPr>
+          <w:rFonts w:ascii="Arial" w:hAnsi="Arial" w:cs="Arial"/>
+          <w:color w:val="000000"/>
+        </w:rPr>
+        <w:t xml:space="preserve"> related students submit their info and register for a new class</w:t>
       </w:r>
     </w:p>
     <w:p/>
@@ -2787,7 +2998,23 @@
           <w:rFonts w:ascii="Arial" w:hAnsi="Arial" w:cs="Arial"/>
           <w:color w:val="000000"/>
         </w:rPr>
-        <w:t>Each submit will create a new student file that contain all the required students’ info from red cross and iccpra.</w:t>
+        <w:t xml:space="preserve">Each submit will create a new student file that contain all the required students’ info from red cross and </w:t>
+      </w:r>
+      <w:proofErr w:type="spellStart"/>
+      <w:r>
+        <w:rPr>
+          <w:rFonts w:ascii="Arial" w:hAnsi="Arial" w:cs="Arial"/>
+          <w:color w:val="000000"/>
+        </w:rPr>
+        <w:t>iccpra</w:t>
+      </w:r>
+      <w:proofErr w:type="spellEnd"/>
+      <w:r>
+        <w:rPr>
+          <w:rFonts w:ascii="Arial" w:hAnsi="Arial" w:cs="Arial"/>
+          <w:color w:val="000000"/>
+        </w:rPr>
+        <w:t>.</w:t>
       </w:r>
     </w:p>
     <w:p/>
@@ -2796,20 +3023,182 @@
         <w:pStyle w:val="NormalWeb"/>
         <w:spacing w:before="0" w:beforeAutospacing="0" w:after="0" w:afterAutospacing="0"/>
       </w:pPr>
+      <w:proofErr w:type="spellStart"/>
       <w:r>
         <w:rPr>
           <w:rFonts w:ascii="Arial" w:hAnsi="Arial" w:cs="Arial"/>
           <w:color w:val="000000"/>
           <w:shd w:val="clear" w:color="auto" w:fill="F1C232"/>
         </w:rPr>
-        <w:t xml:space="preserve">newClassGenerate ( classICCPRAID, classRedCrossID, classStartDate, classEndDate, instructorID, numberOfStudents, addressCode) </w:t>
-      </w:r>
-      <w:r>
-        <w:rPr>
-          <w:rFonts w:ascii="Arial" w:hAnsi="Arial" w:cs="Arial"/>
-          <w:color w:val="000000"/>
-        </w:rPr>
-        <w:t>     → all cpr related classes created</w:t>
+        <w:t>newClassGenerate</w:t>
+      </w:r>
+      <w:proofErr w:type="spellEnd"/>
+      <w:r>
+        <w:rPr>
+          <w:rFonts w:ascii="Arial" w:hAnsi="Arial" w:cs="Arial"/>
+          <w:color w:val="000000"/>
+          <w:shd w:val="clear" w:color="auto" w:fill="F1C232"/>
+        </w:rPr>
+        <w:t xml:space="preserve"> </w:t>
+      </w:r>
+      <w:proofErr w:type="gramStart"/>
+      <w:r>
+        <w:rPr>
+          <w:rFonts w:ascii="Arial" w:hAnsi="Arial" w:cs="Arial"/>
+          <w:color w:val="000000"/>
+          <w:shd w:val="clear" w:color="auto" w:fill="F1C232"/>
+        </w:rPr>
+        <w:t xml:space="preserve">( </w:t>
+      </w:r>
+      <w:proofErr w:type="spellStart"/>
+      <w:r>
+        <w:rPr>
+          <w:rFonts w:ascii="Arial" w:hAnsi="Arial" w:cs="Arial"/>
+          <w:color w:val="000000"/>
+          <w:shd w:val="clear" w:color="auto" w:fill="F1C232"/>
+        </w:rPr>
+        <w:t>classICCPRAID</w:t>
+      </w:r>
+      <w:proofErr w:type="spellEnd"/>
+      <w:proofErr w:type="gramEnd"/>
+      <w:r>
+        <w:rPr>
+          <w:rFonts w:ascii="Arial" w:hAnsi="Arial" w:cs="Arial"/>
+          <w:color w:val="000000"/>
+          <w:shd w:val="clear" w:color="auto" w:fill="F1C232"/>
+        </w:rPr>
+        <w:t xml:space="preserve">, </w:t>
+      </w:r>
+      <w:proofErr w:type="spellStart"/>
+      <w:r>
+        <w:rPr>
+          <w:rFonts w:ascii="Arial" w:hAnsi="Arial" w:cs="Arial"/>
+          <w:color w:val="000000"/>
+          <w:shd w:val="clear" w:color="auto" w:fill="F1C232"/>
+        </w:rPr>
+        <w:t>classRedCrossID</w:t>
+      </w:r>
+      <w:proofErr w:type="spellEnd"/>
+      <w:r>
+        <w:rPr>
+          <w:rFonts w:ascii="Arial" w:hAnsi="Arial" w:cs="Arial"/>
+          <w:color w:val="000000"/>
+          <w:shd w:val="clear" w:color="auto" w:fill="F1C232"/>
+        </w:rPr>
+        <w:t xml:space="preserve">, </w:t>
+      </w:r>
+      <w:proofErr w:type="spellStart"/>
+      <w:r>
+        <w:rPr>
+          <w:rFonts w:ascii="Arial" w:hAnsi="Arial" w:cs="Arial"/>
+          <w:color w:val="000000"/>
+          <w:shd w:val="clear" w:color="auto" w:fill="F1C232"/>
+        </w:rPr>
+        <w:t>classStartDate</w:t>
+      </w:r>
+      <w:proofErr w:type="spellEnd"/>
+      <w:r>
+        <w:rPr>
+          <w:rFonts w:ascii="Arial" w:hAnsi="Arial" w:cs="Arial"/>
+          <w:color w:val="000000"/>
+          <w:shd w:val="clear" w:color="auto" w:fill="F1C232"/>
+        </w:rPr>
+        <w:t xml:space="preserve">, </w:t>
+      </w:r>
+      <w:proofErr w:type="spellStart"/>
+      <w:r>
+        <w:rPr>
+          <w:rFonts w:ascii="Arial" w:hAnsi="Arial" w:cs="Arial"/>
+          <w:color w:val="000000"/>
+          <w:shd w:val="clear" w:color="auto" w:fill="F1C232"/>
+        </w:rPr>
+        <w:t>classEndDate</w:t>
+      </w:r>
+      <w:proofErr w:type="spellEnd"/>
+      <w:r>
+        <w:rPr>
+          <w:rFonts w:ascii="Arial" w:hAnsi="Arial" w:cs="Arial"/>
+          <w:color w:val="000000"/>
+          <w:shd w:val="clear" w:color="auto" w:fill="F1C232"/>
+        </w:rPr>
+        <w:t xml:space="preserve">, </w:t>
+      </w:r>
+      <w:proofErr w:type="spellStart"/>
+      <w:r>
+        <w:rPr>
+          <w:rFonts w:ascii="Arial" w:hAnsi="Arial" w:cs="Arial"/>
+          <w:color w:val="000000"/>
+          <w:shd w:val="clear" w:color="auto" w:fill="F1C232"/>
+        </w:rPr>
+        <w:t>instructorID</w:t>
+      </w:r>
+      <w:proofErr w:type="spellEnd"/>
+      <w:r>
+        <w:rPr>
+          <w:rFonts w:ascii="Arial" w:hAnsi="Arial" w:cs="Arial"/>
+          <w:color w:val="000000"/>
+          <w:shd w:val="clear" w:color="auto" w:fill="F1C232"/>
+        </w:rPr>
+        <w:t xml:space="preserve">, </w:t>
+      </w:r>
+      <w:proofErr w:type="spellStart"/>
+      <w:r>
+        <w:rPr>
+          <w:rFonts w:ascii="Arial" w:hAnsi="Arial" w:cs="Arial"/>
+          <w:color w:val="000000"/>
+          <w:shd w:val="clear" w:color="auto" w:fill="F1C232"/>
+        </w:rPr>
+        <w:t>numberOfStudents</w:t>
+      </w:r>
+      <w:proofErr w:type="spellEnd"/>
+      <w:r>
+        <w:rPr>
+          <w:rFonts w:ascii="Arial" w:hAnsi="Arial" w:cs="Arial"/>
+          <w:color w:val="000000"/>
+          <w:shd w:val="clear" w:color="auto" w:fill="F1C232"/>
+        </w:rPr>
+        <w:t xml:space="preserve">, </w:t>
+      </w:r>
+      <w:proofErr w:type="spellStart"/>
+      <w:r>
+        <w:rPr>
+          <w:rFonts w:ascii="Arial" w:hAnsi="Arial" w:cs="Arial"/>
+          <w:color w:val="000000"/>
+          <w:shd w:val="clear" w:color="auto" w:fill="F1C232"/>
+        </w:rPr>
+        <w:t>addressCode</w:t>
+      </w:r>
+      <w:proofErr w:type="spellEnd"/>
+      <w:r>
+        <w:rPr>
+          <w:rFonts w:ascii="Arial" w:hAnsi="Arial" w:cs="Arial"/>
+          <w:color w:val="000000"/>
+          <w:shd w:val="clear" w:color="auto" w:fill="F1C232"/>
+        </w:rPr>
+        <w:t xml:space="preserve">) </w:t>
+      </w:r>
+      <w:r>
+        <w:rPr>
+          <w:rFonts w:ascii="Arial" w:hAnsi="Arial" w:cs="Arial"/>
+          <w:color w:val="000000"/>
+        </w:rPr>
+        <w:t xml:space="preserve">     → all </w:t>
+      </w:r>
+      <w:proofErr w:type="spellStart"/>
+      <w:r>
+        <w:rPr>
+          <w:rFonts w:ascii="Arial" w:hAnsi="Arial" w:cs="Arial"/>
+          <w:color w:val="000000"/>
+        </w:rPr>
+        <w:t>cpr</w:t>
+      </w:r>
+      <w:proofErr w:type="spellEnd"/>
+      <w:r>
+        <w:rPr>
+          <w:rFonts w:ascii="Arial" w:hAnsi="Arial" w:cs="Arial"/>
+          <w:color w:val="000000"/>
+        </w:rPr>
+        <w:t xml:space="preserve"> related classes created</w:t>
       </w:r>
     </w:p>
     <w:p/>
@@ -2836,21 +3225,139 @@
         <w:pStyle w:val="NormalWeb"/>
         <w:spacing w:before="0" w:beforeAutospacing="0" w:after="0" w:afterAutospacing="0"/>
       </w:pPr>
+      <w:proofErr w:type="spellStart"/>
       <w:r>
         <w:rPr>
           <w:rFonts w:ascii="Arial" w:hAnsi="Arial" w:cs="Arial"/>
           <w:color w:val="000000"/>
           <w:shd w:val="clear" w:color="auto" w:fill="F1C232"/>
         </w:rPr>
-        <w:t xml:space="preserve">newInstructorRegister (instuctorName, instructorID, address, certificationInfo, availableDate, instructorLevel) </w:t>
-      </w:r>
-      <w:r>
-        <w:rPr>
-          <w:rFonts w:ascii="Arial" w:hAnsi="Arial" w:cs="Arial"/>
-          <w:color w:val="000000"/>
-        </w:rPr>
-        <w:t>     → every new instructor join iccpra</w:t>
-      </w:r>
+        <w:t>newInstructorRegister</w:t>
+      </w:r>
+      <w:proofErr w:type="spellEnd"/>
+      <w:r>
+        <w:rPr>
+          <w:rFonts w:ascii="Arial" w:hAnsi="Arial" w:cs="Arial"/>
+          <w:color w:val="000000"/>
+          <w:shd w:val="clear" w:color="auto" w:fill="F1C232"/>
+        </w:rPr>
+        <w:t xml:space="preserve"> (</w:t>
+      </w:r>
+      <w:proofErr w:type="spellStart"/>
+      <w:r>
+        <w:rPr>
+          <w:rFonts w:ascii="Arial" w:hAnsi="Arial" w:cs="Arial"/>
+          <w:color w:val="000000"/>
+          <w:shd w:val="clear" w:color="auto" w:fill="F1C232"/>
+        </w:rPr>
+        <w:t>instuctorName</w:t>
+      </w:r>
+      <w:proofErr w:type="spellEnd"/>
+      <w:r>
+        <w:rPr>
+          <w:rFonts w:ascii="Arial" w:hAnsi="Arial" w:cs="Arial"/>
+          <w:color w:val="000000"/>
+          <w:shd w:val="clear" w:color="auto" w:fill="F1C232"/>
+        </w:rPr>
+        <w:t xml:space="preserve">, </w:t>
+      </w:r>
+      <w:proofErr w:type="spellStart"/>
+      <w:r>
+        <w:rPr>
+          <w:rFonts w:ascii="Arial" w:hAnsi="Arial" w:cs="Arial"/>
+          <w:color w:val="000000"/>
+          <w:shd w:val="clear" w:color="auto" w:fill="F1C232"/>
+        </w:rPr>
+        <w:t>instructorID</w:t>
+      </w:r>
+      <w:proofErr w:type="spellEnd"/>
+      <w:r>
+        <w:rPr>
+          <w:rFonts w:ascii="Arial" w:hAnsi="Arial" w:cs="Arial"/>
+          <w:color w:val="000000"/>
+          <w:shd w:val="clear" w:color="auto" w:fill="F1C232"/>
+        </w:rPr>
+        <w:t xml:space="preserve">, address, </w:t>
+      </w:r>
+      <w:proofErr w:type="spellStart"/>
+      <w:r>
+        <w:rPr>
+          <w:rFonts w:ascii="Arial" w:hAnsi="Arial" w:cs="Arial"/>
+          <w:color w:val="000000"/>
+          <w:shd w:val="clear" w:color="auto" w:fill="F1C232"/>
+        </w:rPr>
+        <w:t>certificationInfo</w:t>
+      </w:r>
+      <w:proofErr w:type="spellEnd"/>
+      <w:r>
+        <w:rPr>
+          <w:rFonts w:ascii="Arial" w:hAnsi="Arial" w:cs="Arial"/>
+          <w:color w:val="000000"/>
+          <w:shd w:val="clear" w:color="auto" w:fill="F1C232"/>
+        </w:rPr>
+        <w:t xml:space="preserve">, </w:t>
+      </w:r>
+      <w:proofErr w:type="spellStart"/>
+      <w:r>
+        <w:rPr>
+          <w:rFonts w:ascii="Arial" w:hAnsi="Arial" w:cs="Arial"/>
+          <w:color w:val="000000"/>
+          <w:shd w:val="clear" w:color="auto" w:fill="F1C232"/>
+        </w:rPr>
+        <w:t>availableDate</w:t>
+      </w:r>
+      <w:proofErr w:type="spellEnd"/>
+      <w:r>
+        <w:rPr>
+          <w:rFonts w:ascii="Arial" w:hAnsi="Arial" w:cs="Arial"/>
+          <w:color w:val="000000"/>
+          <w:shd w:val="clear" w:color="auto" w:fill="F1C232"/>
+        </w:rPr>
+        <w:t xml:space="preserve">, </w:t>
+      </w:r>
+      <w:proofErr w:type="spellStart"/>
+      <w:proofErr w:type="gramStart"/>
+      <w:r>
+        <w:rPr>
+          <w:rFonts w:ascii="Arial" w:hAnsi="Arial" w:cs="Arial"/>
+          <w:color w:val="000000"/>
+          <w:shd w:val="clear" w:color="auto" w:fill="F1C232"/>
+        </w:rPr>
+        <w:t>instructorLevel</w:t>
+      </w:r>
+      <w:proofErr w:type="spellEnd"/>
+      <w:r>
+        <w:rPr>
+          <w:rFonts w:ascii="Arial" w:hAnsi="Arial" w:cs="Arial"/>
+          <w:color w:val="000000"/>
+          <w:shd w:val="clear" w:color="auto" w:fill="F1C232"/>
+        </w:rPr>
+        <w:t xml:space="preserve">) </w:t>
+      </w:r>
+      <w:r>
+        <w:rPr>
+          <w:rFonts w:ascii="Arial" w:hAnsi="Arial" w:cs="Arial"/>
+          <w:color w:val="000000"/>
+        </w:rPr>
+        <w:t>  </w:t>
+      </w:r>
+      <w:proofErr w:type="gramEnd"/>
+      <w:r>
+        <w:rPr>
+          <w:rFonts w:ascii="Arial" w:hAnsi="Arial" w:cs="Arial"/>
+          <w:color w:val="000000"/>
+        </w:rPr>
+        <w:t xml:space="preserve">   → every new instructor join </w:t>
+      </w:r>
+      <w:proofErr w:type="spellStart"/>
+      <w:r>
+        <w:rPr>
+          <w:rFonts w:ascii="Arial" w:hAnsi="Arial" w:cs="Arial"/>
+          <w:color w:val="000000"/>
+        </w:rPr>
+        <w:t>iccpra</w:t>
+      </w:r>
+      <w:proofErr w:type="spellEnd"/>
     </w:p>
     <w:p/>
     <w:p>
@@ -2872,20 +3379,121 @@
         <w:pStyle w:val="NormalWeb"/>
         <w:spacing w:before="0" w:beforeAutospacing="0" w:after="0" w:afterAutospacing="0"/>
       </w:pPr>
+      <w:proofErr w:type="spellStart"/>
       <w:r>
         <w:rPr>
           <w:rFonts w:ascii="Arial" w:hAnsi="Arial" w:cs="Arial"/>
           <w:color w:val="000000"/>
           <w:shd w:val="clear" w:color="auto" w:fill="F1C232"/>
         </w:rPr>
-        <w:t>studentRescheduleCourse (oldClassICCPRAID, oldClassRedCrossID, newClassICCPRAID, newClassRedCrossID, studentID</w:t>
-      </w:r>
-      <w:r>
-        <w:rPr>
-          <w:rFonts w:ascii="Arial" w:hAnsi="Arial" w:cs="Arial"/>
-          <w:color w:val="000000"/>
-        </w:rPr>
-        <w:t>)   →  every reschedule action</w:t>
+        <w:t>studentRescheduleCourse</w:t>
+      </w:r>
+      <w:proofErr w:type="spellEnd"/>
+      <w:r>
+        <w:rPr>
+          <w:rFonts w:ascii="Arial" w:hAnsi="Arial" w:cs="Arial"/>
+          <w:color w:val="000000"/>
+          <w:shd w:val="clear" w:color="auto" w:fill="F1C232"/>
+        </w:rPr>
+        <w:t xml:space="preserve"> (</w:t>
+      </w:r>
+      <w:proofErr w:type="spellStart"/>
+      <w:r>
+        <w:rPr>
+          <w:rFonts w:ascii="Arial" w:hAnsi="Arial" w:cs="Arial"/>
+          <w:color w:val="000000"/>
+          <w:shd w:val="clear" w:color="auto" w:fill="F1C232"/>
+        </w:rPr>
+        <w:t>oldClassICCPRAID</w:t>
+      </w:r>
+      <w:proofErr w:type="spellEnd"/>
+      <w:r>
+        <w:rPr>
+          <w:rFonts w:ascii="Arial" w:hAnsi="Arial" w:cs="Arial"/>
+          <w:color w:val="000000"/>
+          <w:shd w:val="clear" w:color="auto" w:fill="F1C232"/>
+        </w:rPr>
+        <w:t xml:space="preserve">, </w:t>
+      </w:r>
+      <w:proofErr w:type="spellStart"/>
+      <w:r>
+        <w:rPr>
+          <w:rFonts w:ascii="Arial" w:hAnsi="Arial" w:cs="Arial"/>
+          <w:color w:val="000000"/>
+          <w:shd w:val="clear" w:color="auto" w:fill="F1C232"/>
+        </w:rPr>
+        <w:t>oldClassRedCrossID</w:t>
+      </w:r>
+      <w:proofErr w:type="spellEnd"/>
+      <w:r>
+        <w:rPr>
+          <w:rFonts w:ascii="Arial" w:hAnsi="Arial" w:cs="Arial"/>
+          <w:color w:val="000000"/>
+          <w:shd w:val="clear" w:color="auto" w:fill="F1C232"/>
+        </w:rPr>
+        <w:t xml:space="preserve">, </w:t>
+      </w:r>
+      <w:proofErr w:type="spellStart"/>
+      <w:r>
+        <w:rPr>
+          <w:rFonts w:ascii="Arial" w:hAnsi="Arial" w:cs="Arial"/>
+          <w:color w:val="000000"/>
+          <w:shd w:val="clear" w:color="auto" w:fill="F1C232"/>
+        </w:rPr>
+        <w:t>newClassICCPRAID</w:t>
+      </w:r>
+      <w:proofErr w:type="spellEnd"/>
+      <w:r>
+        <w:rPr>
+          <w:rFonts w:ascii="Arial" w:hAnsi="Arial" w:cs="Arial"/>
+          <w:color w:val="000000"/>
+          <w:shd w:val="clear" w:color="auto" w:fill="F1C232"/>
+        </w:rPr>
+        <w:t xml:space="preserve">, </w:t>
+      </w:r>
+      <w:proofErr w:type="spellStart"/>
+      <w:r>
+        <w:rPr>
+          <w:rFonts w:ascii="Arial" w:hAnsi="Arial" w:cs="Arial"/>
+          <w:color w:val="000000"/>
+          <w:shd w:val="clear" w:color="auto" w:fill="F1C232"/>
+        </w:rPr>
+        <w:t>newClassRedCrossID</w:t>
+      </w:r>
+      <w:proofErr w:type="spellEnd"/>
+      <w:r>
+        <w:rPr>
+          <w:rFonts w:ascii="Arial" w:hAnsi="Arial" w:cs="Arial"/>
+          <w:color w:val="000000"/>
+          <w:shd w:val="clear" w:color="auto" w:fill="F1C232"/>
+        </w:rPr>
+        <w:t xml:space="preserve">, </w:t>
+      </w:r>
+      <w:proofErr w:type="spellStart"/>
+      <w:proofErr w:type="gramStart"/>
+      <w:r>
+        <w:rPr>
+          <w:rFonts w:ascii="Arial" w:hAnsi="Arial" w:cs="Arial"/>
+          <w:color w:val="000000"/>
+          <w:shd w:val="clear" w:color="auto" w:fill="F1C232"/>
+        </w:rPr>
+        <w:t>studentID</w:t>
+      </w:r>
+      <w:proofErr w:type="spellEnd"/>
+      <w:r>
+        <w:rPr>
+          <w:rFonts w:ascii="Arial" w:hAnsi="Arial" w:cs="Arial"/>
+          <w:color w:val="000000"/>
+        </w:rPr>
+        <w:t xml:space="preserve">)   </w:t>
+      </w:r>
+      <w:proofErr w:type="gramEnd"/>
+      <w:r>
+        <w:rPr>
+          <w:rFonts w:ascii="Arial" w:hAnsi="Arial" w:cs="Arial"/>
+          <w:color w:val="000000"/>
+        </w:rPr>
+        <w:t>→  every reschedule action</w:t>
       </w:r>
     </w:p>
     <w:p/>
@@ -3236,7 +3844,23 @@
           <w:rFonts w:ascii="Arial" w:hAnsi="Arial" w:cs="Arial"/>
           <w:color w:val="000000"/>
         </w:rPr>
-        <w:t>Determine the target user group, requirements, and core features of the platform (currently basically determined, just need to sort out the existing icppra and question collation)</w:t>
+        <w:t xml:space="preserve">Determine the target user group, requirements, and core features of the platform (currently basically determined, just need to sort out the existing </w:t>
+      </w:r>
+      <w:proofErr w:type="spellStart"/>
+      <w:r>
+        <w:rPr>
+          <w:rFonts w:ascii="Arial" w:hAnsi="Arial" w:cs="Arial"/>
+          <w:color w:val="000000"/>
+        </w:rPr>
+        <w:t>icppra</w:t>
+      </w:r>
+      <w:proofErr w:type="spellEnd"/>
+      <w:r>
+        <w:rPr>
+          <w:rFonts w:ascii="Arial" w:hAnsi="Arial" w:cs="Arial"/>
+          <w:color w:val="000000"/>
+        </w:rPr>
+        <w:t xml:space="preserve"> and question collation)</w:t>
       </w:r>
     </w:p>
     <w:p>
@@ -3560,8 +4184,17 @@
           <w:rFonts w:ascii="Arial" w:hAnsi="Arial" w:cs="Arial"/>
           <w:color w:val="000000"/>
         </w:rPr>
-        <w:t>Complete prototype development and conduct internal testing</w:t>
-      </w:r>
+        <w:t xml:space="preserve">Complete prototype development and conduct internal </w:t>
+      </w:r>
+      <w:proofErr w:type="gramStart"/>
+      <w:r>
+        <w:rPr>
+          <w:rFonts w:ascii="Arial" w:hAnsi="Arial" w:cs="Arial"/>
+          <w:color w:val="000000"/>
+        </w:rPr>
+        <w:t>testing</w:t>
+      </w:r>
+      <w:proofErr w:type="gramEnd"/>
     </w:p>
     <w:p>
       <w:pPr>
@@ -3608,7 +4241,23 @@
           <w:rFonts w:ascii="Arial" w:hAnsi="Arial" w:cs="Arial"/>
           <w:color w:val="000000"/>
         </w:rPr>
-        <w:t>Adjust and optimize the prototype based on internal test results (strictly follow the 28 law, first solve 80% of the problems with 20% of the time)</w:t>
+        <w:t xml:space="preserve">Adjust and optimize the prototype based on internal test results (strictly follow the 28 </w:t>
+      </w:r>
+      <w:proofErr w:type="gramStart"/>
+      <w:r>
+        <w:rPr>
+          <w:rFonts w:ascii="Arial" w:hAnsi="Arial" w:cs="Arial"/>
+          <w:color w:val="000000"/>
+        </w:rPr>
+        <w:t>law</w:t>
+      </w:r>
+      <w:proofErr w:type="gramEnd"/>
+      <w:r>
+        <w:rPr>
+          <w:rFonts w:ascii="Arial" w:hAnsi="Arial" w:cs="Arial"/>
+          <w:color w:val="000000"/>
+        </w:rPr>
+        <w:t>, first solve 80% of the problems with 20% of the time)</w:t>
       </w:r>
     </w:p>
     <w:p>
@@ -3674,7 +4323,23 @@
           <w:rFonts w:ascii="Arial" w:hAnsi="Arial" w:cs="Arial"/>
           <w:color w:val="000000"/>
         </w:rPr>
-        <w:t>Integrate third-party services, such as maps and social media (ChatGPT API can be integrated later, which is currently free, not difficult to integrate, but the practicality is not high because the data volume is too small)</w:t>
+        <w:t>Integrate third-party services, such as maps and social media (</w:t>
+      </w:r>
+      <w:proofErr w:type="spellStart"/>
+      <w:r>
+        <w:rPr>
+          <w:rFonts w:ascii="Arial" w:hAnsi="Arial" w:cs="Arial"/>
+          <w:color w:val="000000"/>
+        </w:rPr>
+        <w:t>ChatGPT</w:t>
+      </w:r>
+      <w:proofErr w:type="spellEnd"/>
+      <w:r>
+        <w:rPr>
+          <w:rFonts w:ascii="Arial" w:hAnsi="Arial" w:cs="Arial"/>
+          <w:color w:val="000000"/>
+        </w:rPr>
+        <w:t xml:space="preserve"> API can be integrated later, which is currently free, not difficult to integrate, but the practicality is not high because the data volume is too small)</w:t>
       </w:r>
     </w:p>
     <w:p>
@@ -3788,8 +4453,17 @@
           <w:rFonts w:ascii="Arial" w:hAnsi="Arial" w:cs="Arial"/>
           <w:color w:val="000000"/>
         </w:rPr>
-        <w:t>Fix problems found during testing</w:t>
-      </w:r>
+        <w:t xml:space="preserve">Fix problems found during </w:t>
+      </w:r>
+      <w:proofErr w:type="gramStart"/>
+      <w:r>
+        <w:rPr>
+          <w:rFonts w:ascii="Arial" w:hAnsi="Arial" w:cs="Arial"/>
+          <w:color w:val="000000"/>
+        </w:rPr>
+        <w:t>testing</w:t>
+      </w:r>
+      <w:proofErr w:type="gramEnd"/>
     </w:p>
     <w:p>
       <w:pPr>
@@ -3837,7 +4511,23 @@
           <w:rFonts w:ascii="Arial" w:hAnsi="Arial" w:cs="Arial"/>
           <w:color w:val="000000"/>
         </w:rPr>
-        <w:t>Deploy the platform to the production environment (officially replace the WordPress-developed iccpra)</w:t>
+        <w:t xml:space="preserve">Deploy the platform to the production environment (officially replace the WordPress-developed </w:t>
+      </w:r>
+      <w:proofErr w:type="spellStart"/>
+      <w:r>
+        <w:rPr>
+          <w:rFonts w:ascii="Arial" w:hAnsi="Arial" w:cs="Arial"/>
+          <w:color w:val="000000"/>
+        </w:rPr>
+        <w:t>iccpra</w:t>
+      </w:r>
+      <w:proofErr w:type="spellEnd"/>
+      <w:r>
+        <w:rPr>
+          <w:rFonts w:ascii="Arial" w:hAnsi="Arial" w:cs="Arial"/>
+          <w:color w:val="000000"/>
+        </w:rPr>
+        <w:t>)</w:t>
       </w:r>
     </w:p>
     <w:p>
@@ -3859,8 +4549,17 @@
           <w:rFonts w:ascii="Arial" w:hAnsi="Arial" w:cs="Arial"/>
           <w:color w:val="000000"/>
         </w:rPr>
-        <w:t>Conduct final testing before launch</w:t>
-      </w:r>
+        <w:t xml:space="preserve">Conduct final testing before </w:t>
+      </w:r>
+      <w:proofErr w:type="gramStart"/>
+      <w:r>
+        <w:rPr>
+          <w:rFonts w:ascii="Arial" w:hAnsi="Arial" w:cs="Arial"/>
+          <w:color w:val="000000"/>
+        </w:rPr>
+        <w:t>launch</w:t>
+      </w:r>
+      <w:proofErr w:type="gramEnd"/>
     </w:p>
     <w:p>
       <w:pPr>
@@ -3903,8 +4602,17 @@
           <w:rFonts w:ascii="Arial" w:hAnsi="Arial" w:cs="Arial"/>
           <w:color w:val="000000"/>
         </w:rPr>
-        <w:t>Collect user feedback and continuously optimize</w:t>
-      </w:r>
+        <w:t xml:space="preserve">Collect user feedback and continuously </w:t>
+      </w:r>
+      <w:proofErr w:type="gramStart"/>
+      <w:r>
+        <w:rPr>
+          <w:rFonts w:ascii="Arial" w:hAnsi="Arial" w:cs="Arial"/>
+          <w:color w:val="000000"/>
+        </w:rPr>
+        <w:t>optimize</w:t>
+      </w:r>
+      <w:proofErr w:type="gramEnd"/>
     </w:p>
     <w:p>
       <w:pPr>

</xml_diff>